<commit_message>
added a downloadable Cv
</commit_message>
<xml_diff>
--- a/CV_of_Xhantilomzi_Jacob.docx
+++ b/CV_of_Xhantilomzi_Jacob.docx
@@ -86,10 +86,51 @@
         <w:adjustRightInd w:val="0"/>
         <w:spacing w:after="200" w:line="276" w:lineRule="auto"/>
         <w:rPr>
-          <w:rFonts w:ascii="Times New Roman" w:hAnsi="Times New Roman"/>
-          <w:lang w:val="en"/>
-        </w:rPr>
-      </w:pPr>
+          <w:rFonts w:ascii="Times New Roman" w:eastAsia="Times New Roman" w:hAnsi="Times New Roman"/>
+          <w:sz w:val="24"/>
+          <w:szCs w:val="24"/>
+        </w:rPr>
+      </w:pPr>
+      <w:r>
+        <w:rPr>
+          <w:rFonts w:ascii="Times New Roman" w:eastAsia="Times New Roman" w:hAnsi="Times New Roman"/>
+          <w:sz w:val="24"/>
+          <w:szCs w:val="24"/>
+        </w:rPr>
+        <w:t xml:space="preserve">Software Development Intern </w:t>
+      </w:r>
+      <w:r>
+        <w:rPr>
+          <w:rFonts w:ascii="Times New Roman" w:eastAsia="Times New Roman" w:hAnsi="Times New Roman"/>
+          <w:sz w:val="24"/>
+          <w:szCs w:val="24"/>
+        </w:rPr>
+        <w:t>with training and experience in</w:t>
+      </w:r>
+      <w:r>
+        <w:rPr>
+          <w:rFonts w:ascii="Times New Roman" w:eastAsia="Times New Roman" w:hAnsi="Times New Roman"/>
+          <w:sz w:val="24"/>
+          <w:szCs w:val="24"/>
+        </w:rPr>
+        <w:t xml:space="preserve"> programming. Knowledgeable in wide range of development languages and methodologies. Bright critical thinker with proven talent for learning quickly in results-oriented environment. Excellent verbal, written and interpersonal communication skill</w:t>
+      </w:r>
+      <w:r>
+        <w:rPr>
+          <w:rFonts w:ascii="Times New Roman" w:eastAsia="Times New Roman" w:hAnsi="Times New Roman"/>
+          <w:sz w:val="24"/>
+          <w:szCs w:val="24"/>
+        </w:rPr>
+        <w:t>s.</w:t>
+      </w:r>
+      <w:r>
+        <w:rPr>
+          <w:rFonts w:ascii="Times New Roman" w:eastAsia="Times New Roman" w:hAnsi="Times New Roman"/>
+          <w:sz w:val="24"/>
+          <w:szCs w:val="24"/>
+        </w:rPr>
+        <w:t xml:space="preserve"> </w:t>
+      </w:r>
       <w:r>
         <w:rPr>
           <w:rFonts w:ascii="Times New Roman" w:hAnsi="Times New Roman"/>
@@ -222,51 +263,19 @@
       <w:r>
         <w:t>in as a backend developer. I am Enthusiastic about web development eager to contribute to team success through hard work, attention to detail and excellent organizational skills. Motivated to learn, grow and excel in the field of web and software development</w:t>
       </w:r>
-      <w:r>
-        <w:t xml:space="preserve">. </w:t>
-      </w:r>
-      <w:r>
-        <w:rPr>
-          <w:rFonts w:ascii="Times New Roman" w:eastAsia="Times New Roman" w:hAnsi="Times New Roman"/>
-          <w:sz w:val="24"/>
-          <w:szCs w:val="24"/>
-        </w:rPr>
-        <w:t xml:space="preserve">Software Development Intern </w:t>
-      </w:r>
-      <w:r>
-        <w:rPr>
-          <w:rFonts w:ascii="Times New Roman" w:eastAsia="Times New Roman" w:hAnsi="Times New Roman"/>
-          <w:sz w:val="24"/>
-          <w:szCs w:val="24"/>
-        </w:rPr>
-        <w:t>with training and experience in</w:t>
-      </w:r>
-      <w:r>
-        <w:rPr>
-          <w:rFonts w:ascii="Times New Roman" w:eastAsia="Times New Roman" w:hAnsi="Times New Roman"/>
-          <w:sz w:val="24"/>
-          <w:szCs w:val="24"/>
-        </w:rPr>
-        <w:t xml:space="preserve"> programming. Knowledgeable in wide range of development languages and methodologies. Bright critical thinker with proven talent for learning quickly in results-oriented environment. Excellent verbal, written and interpersonal communication skill</w:t>
-      </w:r>
-      <w:r>
-        <w:rPr>
-          <w:rFonts w:ascii="Times New Roman" w:eastAsia="Times New Roman" w:hAnsi="Times New Roman"/>
-          <w:sz w:val="24"/>
-          <w:szCs w:val="24"/>
-        </w:rPr>
-        <w:t>s.</w:t>
-      </w:r>
-      <w:r>
-        <w:rPr>
-          <w:rFonts w:ascii="Times New Roman" w:eastAsia="Times New Roman" w:hAnsi="Times New Roman"/>
-          <w:sz w:val="24"/>
-          <w:szCs w:val="24"/>
-        </w:rPr>
-        <w:t xml:space="preserve"> </w:t>
-      </w:r>
-      <w:bookmarkStart w:id="0" w:name="_GoBack"/>
-      <w:bookmarkEnd w:id="0"/>
+    </w:p>
+    <w:p>
+      <w:pPr>
+        <w:widowControl w:val="0"/>
+        <w:autoSpaceDE w:val="0"/>
+        <w:autoSpaceDN w:val="0"/>
+        <w:adjustRightInd w:val="0"/>
+        <w:spacing w:after="200" w:line="276" w:lineRule="auto"/>
+        <w:rPr>
+          <w:rFonts w:ascii="Times New Roman" w:hAnsi="Times New Roman"/>
+          <w:lang w:val="en"/>
+        </w:rPr>
+      </w:pPr>
     </w:p>
     <w:p>
       <w:pPr>
@@ -456,7 +465,7 @@
           <w:lang w:val="en"/>
         </w:rPr>
         <w:tab/>
-        <w:t xml:space="preserve"> 0847643883</w:t>
+        <w:t xml:space="preserve"> 0629461124</w:t>
       </w:r>
     </w:p>
     <w:p>
@@ -568,7 +577,7 @@
           <w:szCs w:val="24"/>
           <w:lang w:val="en"/>
         </w:rPr>
-        <w:t xml:space="preserve"> Home </w:t>
+        <w:t xml:space="preserve">Home </w:t>
       </w:r>
       <w:r>
         <w:rPr>
@@ -780,6 +789,23 @@
           <w:lang w:val="en"/>
         </w:rPr>
       </w:pPr>
+    </w:p>
+    <w:p>
+      <w:pPr>
+        <w:widowControl w:val="0"/>
+        <w:autoSpaceDE w:val="0"/>
+        <w:autoSpaceDN w:val="0"/>
+        <w:adjustRightInd w:val="0"/>
+        <w:spacing w:after="200" w:line="276" w:lineRule="auto"/>
+        <w:rPr>
+          <w:rFonts w:ascii="Times New Roman" w:hAnsi="Times New Roman"/>
+          <w:b/>
+          <w:bCs/>
+          <w:sz w:val="32"/>
+          <w:szCs w:val="32"/>
+          <w:lang w:val="en"/>
+        </w:rPr>
+      </w:pPr>
       <w:r>
         <w:rPr>
           <w:rFonts w:ascii="Times New Roman" w:hAnsi="Times New Roman"/>
@@ -913,6 +939,7 @@
           <w:rFonts w:ascii="Times New Roman" w:hAnsi="Times New Roman"/>
           <w:lang w:val="en"/>
         </w:rPr>
+        <w:lastRenderedPageBreak/>
         <w:tab/>
       </w:r>
       <w:r>
@@ -1039,7 +1066,6 @@
           <w:rFonts w:ascii="Times New Roman" w:hAnsi="Times New Roman"/>
           <w:lang w:val="en"/>
         </w:rPr>
-        <w:lastRenderedPageBreak/>
         <w:tab/>
       </w:r>
       <w:r>
@@ -1668,6 +1694,7 @@
           <w:szCs w:val="32"/>
           <w:lang w:val="en"/>
         </w:rPr>
+        <w:lastRenderedPageBreak/>
         <w:t xml:space="preserve">Work Experience  </w:t>
       </w:r>
     </w:p>
@@ -1764,7 +1791,6 @@
           <w:rFonts w:ascii="Times New Roman" w:hAnsi="Times New Roman"/>
           <w:lang w:val="en"/>
         </w:rPr>
-        <w:lastRenderedPageBreak/>
         <w:t xml:space="preserve">Duration of </w:t>
       </w:r>
       <w:r>
@@ -3045,6 +3071,13 @@
       </w:r>
       <w:r>
         <w:rPr>
+          <w:rFonts w:ascii="Times New Roman" w:hAnsi="Times New Roman"/>
+          <w:lang w:val="en"/>
+        </w:rPr>
+        <w:t xml:space="preserve">Java | </w:t>
+      </w:r>
+      <w:r>
+        <w:rPr>
           <w:rFonts w:ascii="Times New Roman" w:eastAsia="Times New Roman" w:hAnsi="Times New Roman"/>
         </w:rPr>
         <w:t>Programming</w:t>
@@ -3112,7 +3145,15 @@
         <w:rPr>
           <w:rFonts w:ascii="Times New Roman" w:hAnsi="Times New Roman"/>
         </w:rPr>
-        <w:t xml:space="preserve">Communication | Effective Listening | Nonverbal Communication | Open-Mindfulness </w:t>
+        <w:t xml:space="preserve">Communication | Effective Listening | Nonverbal </w:t>
+      </w:r>
+      <w:bookmarkStart w:id="0" w:name="_GoBack"/>
+      <w:bookmarkEnd w:id="0"/>
+      <w:r>
+        <w:rPr>
+          <w:rFonts w:ascii="Times New Roman" w:hAnsi="Times New Roman"/>
+        </w:rPr>
+        <w:t xml:space="preserve">Communication | Open-Mindfulness </w:t>
       </w:r>
     </w:p>
     <w:p>
@@ -3233,6 +3274,7 @@
           <w:szCs w:val="32"/>
           <w:lang w:val="en"/>
         </w:rPr>
+        <w:lastRenderedPageBreak/>
         <w:t xml:space="preserve">References  </w:t>
       </w:r>
       <w:r>
@@ -3350,7 +3392,6 @@
           <w:rFonts w:ascii="Times New Roman" w:hAnsi="Times New Roman"/>
           <w:lang w:val="en"/>
         </w:rPr>
-        <w:lastRenderedPageBreak/>
         <w:tab/>
       </w:r>
       <w:r>
@@ -3487,15 +3528,20 @@
         </w:rPr>
         <w:t xml:space="preserve">Mr. S. </w:t>
       </w:r>
-      <w:proofErr w:type="spellStart"/>
-      <w:r>
-        <w:rPr>
-          <w:rFonts w:ascii="Times New Roman" w:hAnsi="Times New Roman"/>
-          <w:lang w:val="en"/>
-        </w:rPr>
-        <w:t>Pritourise</w:t>
-      </w:r>
-      <w:proofErr w:type="spellEnd"/>
+      <w:r>
+        <w:rPr>
+          <w:rFonts w:ascii="Times New Roman" w:hAnsi="Times New Roman"/>
+          <w:lang w:val="en"/>
+        </w:rPr>
+        <w:t>P</w:t>
+      </w:r>
+      <w:r>
+        <w:rPr>
+          <w:rFonts w:ascii="Times New Roman" w:hAnsi="Times New Roman"/>
+          <w:lang w:val="en"/>
+        </w:rPr>
+        <w:t>istorius</w:t>
+      </w:r>
       <w:r>
         <w:rPr>
           <w:rFonts w:ascii="Times New Roman" w:hAnsi="Times New Roman"/>

</xml_diff>